<commit_message>
converted docx file to pdf
</commit_message>
<xml_diff>
--- a/Documentation/Milestone one/Teams Details.docx
+++ b/Documentation/Milestone one/Teams Details.docx
@@ -1,6 +1,6 @@
 
-<file path=word/document22.xml><?xml version="1.0" encoding="utf-8"?>
-<w:document xmlns:wpc="http://schemas.microsoft.com/office/word/2010/wordprocessingCanvas" xmlns:mc="http://schemas.openxmlformats.org/markup-compatibility/2006" xmlns:o="urn:schemas-microsoft-com:office:office" xmlns:r="http://schemas.openxmlformats.org/officeDocument/2006/relationships" xmlns:m="http://schemas.openxmlformats.org/officeDocument/2006/math" xmlns:v="urn:schemas-microsoft-com:vml" xmlns:wp14="http://schemas.microsoft.com/office/word/2010/wordprocessingDrawing" xmlns:wp="http://schemas.openxmlformats.org/drawingml/2006/wordprocessingDrawing" xmlns:w10="urn:schemas-microsoft-com:office:word" xmlns:w="http://schemas.openxmlformats.org/wordprocessingml/2006/main" xmlns:w14="http://schemas.microsoft.com/office/word/2010/wordml" xmlns:w15="http://schemas.microsoft.com/office/word/2012/wordml" xmlns:wpg="http://schemas.microsoft.com/office/word/2010/wordprocessingGroup" xmlns:wpi="http://schemas.microsoft.com/office/word/2010/wordprocessingInk" xmlns:wne="http://schemas.microsoft.com/office/word/2006/wordml" xmlns:wps="http://schemas.microsoft.com/office/word/2010/wordprocessingShape" mc:Ignorable="w14 w15 wp14">
+<file path=word/document.xml><?xml version="1.0" encoding="utf-8"?>
+<w:document xmlns:wpc="http://schemas.microsoft.com/office/word/2010/wordprocessingCanvas" xmlns:cx="http://schemas.microsoft.com/office/drawing/2014/chartex" xmlns:cx1="http://schemas.microsoft.com/office/drawing/2015/9/8/chartex" xmlns:cx2="http://schemas.microsoft.com/office/drawing/2015/10/21/chartex" xmlns:cx3="http://schemas.microsoft.com/office/drawing/2016/5/9/chartex" xmlns:cx4="http://schemas.microsoft.com/office/drawing/2016/5/10/chartex" xmlns:cx5="http://schemas.microsoft.com/office/drawing/2016/5/11/chartex" xmlns:cx6="http://schemas.microsoft.com/office/drawing/2016/5/12/chartex" xmlns:cx7="http://schemas.microsoft.com/office/drawing/2016/5/13/chartex" xmlns:cx8="http://schemas.microsoft.com/office/drawing/2016/5/14/chartex" xmlns:mc="http://schemas.openxmlformats.org/markup-compatibility/2006" xmlns:aink="http://schemas.microsoft.com/office/drawing/2016/ink" xmlns:am3d="http://schemas.microsoft.com/office/drawing/2017/model3d" xmlns:o="urn:schemas-microsoft-com:office:office" xmlns:r="http://schemas.openxmlformats.org/officeDocument/2006/relationships" xmlns:m="http://schemas.openxmlformats.org/officeDocument/2006/math" xmlns:v="urn:schemas-microsoft-com:vml" xmlns:wp14="http://schemas.microsoft.com/office/word/2010/wordprocessingDrawing" xmlns:wp="http://schemas.openxmlformats.org/drawingml/2006/wordprocessingDrawing" xmlns:w10="urn:schemas-microsoft-com:office:word" xmlns:w="http://schemas.openxmlformats.org/wordprocessingml/2006/main" xmlns:w14="http://schemas.microsoft.com/office/word/2010/wordml" xmlns:w15="http://schemas.microsoft.com/office/word/2012/wordml" xmlns:w16cex="http://schemas.microsoft.com/office/word/2018/wordml/cex" xmlns:w16cid="http://schemas.microsoft.com/office/word/2016/wordml/cid" xmlns:w16="http://schemas.microsoft.com/office/word/2018/wordml" xmlns:w16se="http://schemas.microsoft.com/office/word/2015/wordml/symex" xmlns:wpg="http://schemas.microsoft.com/office/word/2010/wordprocessingGroup" xmlns:wpi="http://schemas.microsoft.com/office/word/2010/wordprocessingInk" xmlns:wne="http://schemas.microsoft.com/office/word/2006/wordml" xmlns:wps="http://schemas.microsoft.com/office/word/2010/wordprocessingShape" mc:Ignorable="w14 w15 w16se w16cid w16 w16cex wp14">
   <w:body>
     <w:tbl>
       <w:tblPr>
@@ -19,20 +19,18 @@
         <w:tc>
           <w:tcPr>
             <w:tcW w:w="2256" w:type="dxa"/>
-            <w:tcMar/>
           </w:tcPr>
           <w:p>
             <w:pPr>
-              <w:pStyle w:val="Normal"/>
               <w:rPr>
-                <w:b w:val="1"/>
-                <w:bCs w:val="1"/>
+                <w:b/>
+                <w:bCs/>
               </w:rPr>
             </w:pPr>
             <w:r>
               <w:rPr>
-                <w:b w:val="1"/>
-                <w:bCs w:val="1"/>
+                <w:b/>
+                <w:bCs/>
               </w:rPr>
               <w:t>Name</w:t>
             </w:r>
@@ -41,20 +39,18 @@
         <w:tc>
           <w:tcPr>
             <w:tcW w:w="2256" w:type="dxa"/>
-            <w:tcMar/>
           </w:tcPr>
           <w:p>
             <w:pPr>
-              <w:pStyle w:val="Normal"/>
               <w:rPr>
-                <w:b w:val="1"/>
-                <w:bCs w:val="1"/>
+                <w:b/>
+                <w:bCs/>
               </w:rPr>
             </w:pPr>
             <w:r>
               <w:rPr>
-                <w:b w:val="1"/>
-                <w:bCs w:val="1"/>
+                <w:b/>
+                <w:bCs/>
               </w:rPr>
               <w:t>Role</w:t>
             </w:r>
@@ -63,20 +59,18 @@
         <w:tc>
           <w:tcPr>
             <w:tcW w:w="2256" w:type="dxa"/>
-            <w:tcMar/>
           </w:tcPr>
           <w:p>
             <w:pPr>
-              <w:pStyle w:val="Normal"/>
               <w:rPr>
-                <w:b w:val="1"/>
-                <w:bCs w:val="1"/>
+                <w:b/>
+                <w:bCs/>
               </w:rPr>
             </w:pPr>
             <w:r>
               <w:rPr>
-                <w:b w:val="1"/>
-                <w:bCs w:val="1"/>
+                <w:b/>
+                <w:bCs/>
               </w:rPr>
               <w:t>Phone No</w:t>
             </w:r>
@@ -85,20 +79,18 @@
         <w:tc>
           <w:tcPr>
             <w:tcW w:w="2256" w:type="dxa"/>
-            <w:tcMar/>
           </w:tcPr>
           <w:p>
             <w:pPr>
-              <w:pStyle w:val="Normal"/>
               <w:rPr>
-                <w:b w:val="1"/>
-                <w:bCs w:val="1"/>
+                <w:b/>
+                <w:bCs/>
               </w:rPr>
             </w:pPr>
             <w:r>
               <w:rPr>
-                <w:b w:val="1"/>
-                <w:bCs w:val="1"/>
+                <w:b/>
+                <w:bCs/>
               </w:rPr>
               <w:t>Email</w:t>
             </w:r>
@@ -109,14 +101,9 @@
         <w:tc>
           <w:tcPr>
             <w:tcW w:w="2256" w:type="dxa"/>
-            <w:tcMar/>
-          </w:tcPr>
-          <w:p>
-            <w:pPr>
-              <w:pStyle w:val="Normal"/>
-            </w:pPr>
-            <w:r>
-              <w:rPr/>
+          </w:tcPr>
+          <w:p>
+            <w:r>
               <w:t>Theodore Politis</w:t>
             </w:r>
           </w:p>
@@ -124,14 +111,9 @@
         <w:tc>
           <w:tcPr>
             <w:tcW w:w="2256" w:type="dxa"/>
-            <w:tcMar/>
-          </w:tcPr>
-          <w:p>
-            <w:pPr>
-              <w:pStyle w:val="Normal"/>
-            </w:pPr>
-            <w:r>
-              <w:rPr/>
+          </w:tcPr>
+          <w:p>
+            <w:r>
               <w:t>Scrum Master</w:t>
             </w:r>
           </w:p>
@@ -139,14 +121,9 @@
         <w:tc>
           <w:tcPr>
             <w:tcW w:w="2256" w:type="dxa"/>
-            <w:tcMar/>
-          </w:tcPr>
-          <w:p>
-            <w:pPr>
-              <w:pStyle w:val="Normal"/>
-            </w:pPr>
-            <w:r>
-              <w:rPr/>
+          </w:tcPr>
+          <w:p>
+            <w:r>
               <w:t>0424735215</w:t>
             </w:r>
           </w:p>
@@ -154,36 +131,22 @@
         <w:tc>
           <w:tcPr>
             <w:tcW w:w="2256" w:type="dxa"/>
-            <w:tcMar/>
-          </w:tcPr>
-          <w:p>
-            <w:pPr>
-              <w:pStyle w:val="Normal"/>
-            </w:pPr>
-            <w:r>
-              <w:rPr/>
+          </w:tcPr>
+          <w:p>
+            <w:r>
               <w:t>S3661671@student.rmit.edu.au</w:t>
             </w:r>
           </w:p>
-          <w:p>
-            <w:pPr>
-              <w:pStyle w:val="Normal"/>
-            </w:pPr>
-          </w:p>
+          <w:p/>
         </w:tc>
       </w:tr>
       <w:tr>
         <w:tc>
           <w:tcPr>
             <w:tcW w:w="2256" w:type="dxa"/>
-            <w:tcMar/>
-          </w:tcPr>
-          <w:p>
-            <w:pPr>
-              <w:pStyle w:val="Normal"/>
-            </w:pPr>
-            <w:r>
-              <w:rPr/>
+          </w:tcPr>
+          <w:p>
+            <w:r>
               <w:t>Jack Williams</w:t>
             </w:r>
           </w:p>
@@ -191,14 +154,9 @@
         <w:tc>
           <w:tcPr>
             <w:tcW w:w="2256" w:type="dxa"/>
-            <w:tcMar/>
-          </w:tcPr>
-          <w:p>
-            <w:pPr>
-              <w:pStyle w:val="Normal"/>
-            </w:pPr>
-            <w:r>
-              <w:rPr/>
+          </w:tcPr>
+          <w:p>
+            <w:r>
               <w:t>Product Owner</w:t>
             </w:r>
           </w:p>
@@ -206,14 +164,9 @@
         <w:tc>
           <w:tcPr>
             <w:tcW w:w="2256" w:type="dxa"/>
-            <w:tcMar/>
-          </w:tcPr>
-          <w:p>
-            <w:pPr>
-              <w:pStyle w:val="Normal"/>
-            </w:pPr>
-            <w:r>
-              <w:rPr/>
+          </w:tcPr>
+          <w:p>
+            <w:r>
               <w:t>0438622064</w:t>
             </w:r>
           </w:p>
@@ -221,14 +174,9 @@
         <w:tc>
           <w:tcPr>
             <w:tcW w:w="2256" w:type="dxa"/>
-            <w:tcMar/>
-          </w:tcPr>
-          <w:p>
-            <w:pPr>
-              <w:pStyle w:val="Normal"/>
-            </w:pPr>
-            <w:r>
-              <w:rPr/>
+          </w:tcPr>
+          <w:p>
+            <w:r>
               <w:t>S3788167@student.rmit.edu.au</w:t>
             </w:r>
           </w:p>
@@ -238,39 +186,19 @@
         <w:tc>
           <w:tcPr>
             <w:tcW w:w="2256" w:type="dxa"/>
-            <w:tcMar/>
-          </w:tcPr>
-          <w:p>
-            <w:pPr>
-              <w:pStyle w:val="Normal"/>
-            </w:pPr>
-            <w:r>
-              <w:rPr/>
-              <w:t xml:space="preserve">M.K. </w:t>
-            </w:r>
-            <w:proofErr w:type="spellStart"/>
-            <w:r>
-              <w:rPr/>
-              <w:t>Dulshan</w:t>
-            </w:r>
-            <w:proofErr w:type="spellEnd"/>
-            <w:r>
-              <w:rPr/>
-              <w:t xml:space="preserve"> Kodithuwakku</w:t>
-            </w:r>
-          </w:p>
-        </w:tc>
-        <w:tc>
-          <w:tcPr>
-            <w:tcW w:w="2256" w:type="dxa"/>
-            <w:tcMar/>
-          </w:tcPr>
-          <w:p>
-            <w:pPr>
-              <w:pStyle w:val="Normal"/>
-            </w:pPr>
-            <w:r>
-              <w:rPr/>
+          </w:tcPr>
+          <w:p>
+            <w:r>
+              <w:t>M.K. Dulshan Kodithuwakku</w:t>
+            </w:r>
+          </w:p>
+        </w:tc>
+        <w:tc>
+          <w:tcPr>
+            <w:tcW w:w="2256" w:type="dxa"/>
+          </w:tcPr>
+          <w:p>
+            <w:r>
               <w:t>Normal Team Member</w:t>
             </w:r>
           </w:p>
@@ -278,14 +206,9 @@
         <w:tc>
           <w:tcPr>
             <w:tcW w:w="2256" w:type="dxa"/>
-            <w:tcMar/>
-          </w:tcPr>
-          <w:p>
-            <w:pPr>
-              <w:pStyle w:val="Normal"/>
-            </w:pPr>
-            <w:r>
-              <w:rPr/>
+          </w:tcPr>
+          <w:p>
+            <w:r>
               <w:t>0405611615</w:t>
             </w:r>
           </w:p>
@@ -293,14 +216,9 @@
         <w:tc>
           <w:tcPr>
             <w:tcW w:w="2256" w:type="dxa"/>
-            <w:tcMar/>
-          </w:tcPr>
-          <w:p>
-            <w:pPr>
-              <w:pStyle w:val="Normal"/>
-            </w:pPr>
-            <w:r>
-              <w:rPr/>
+          </w:tcPr>
+          <w:p>
+            <w:r>
               <w:t>S3813354@student.rmit.edu.au</w:t>
             </w:r>
           </w:p>
@@ -310,18 +228,12 @@
         <w:tc>
           <w:tcPr>
             <w:tcW w:w="2256" w:type="dxa"/>
-            <w:tcMar/>
-          </w:tcPr>
-          <w:p>
-            <w:pPr>
-              <w:pStyle w:val="Normal"/>
-            </w:pPr>
-            <w:r>
-              <w:rPr/>
+          </w:tcPr>
+          <w:p>
+            <w:r>
               <w:t>Julian Ri</w:t>
             </w:r>
             <w:r>
-              <w:rPr/>
               <w:t>zzo</w:t>
             </w:r>
           </w:p>
@@ -329,34 +241,20 @@
         <w:tc>
           <w:tcPr>
             <w:tcW w:w="2256" w:type="dxa"/>
-            <w:tcMar/>
-          </w:tcPr>
-          <w:p>
-            <w:pPr>
-              <w:pStyle w:val="Normal"/>
-            </w:pPr>
-            <w:r>
-              <w:rPr/>
+          </w:tcPr>
+          <w:p>
+            <w:r>
               <w:t>Normal Team Member</w:t>
             </w:r>
           </w:p>
-          <w:p>
-            <w:pPr>
-              <w:pStyle w:val="Normal"/>
-            </w:pPr>
-          </w:p>
-        </w:tc>
-        <w:tc>
-          <w:tcPr>
-            <w:tcW w:w="2256" w:type="dxa"/>
-            <w:tcMar/>
-          </w:tcPr>
-          <w:p>
-            <w:pPr>
-              <w:pStyle w:val="Normal"/>
-            </w:pPr>
-            <w:r>
-              <w:rPr/>
+          <w:p/>
+        </w:tc>
+        <w:tc>
+          <w:tcPr>
+            <w:tcW w:w="2256" w:type="dxa"/>
+          </w:tcPr>
+          <w:p>
+            <w:r>
               <w:t>0481340917</w:t>
             </w:r>
           </w:p>
@@ -364,77 +262,43 @@
         <w:tc>
           <w:tcPr>
             <w:tcW w:w="2256" w:type="dxa"/>
-            <w:tcMar/>
-          </w:tcPr>
-          <w:p>
-            <w:pPr>
-              <w:pStyle w:val="Normal"/>
-            </w:pPr>
-            <w:r>
-              <w:rPr/>
+          </w:tcPr>
+          <w:p>
+            <w:r>
               <w:t>S3781198@student.rmit.edu.au</w:t>
             </w:r>
           </w:p>
-          <w:p>
-            <w:pPr>
-              <w:pStyle w:val="Normal"/>
-            </w:pPr>
-          </w:p>
+          <w:p/>
         </w:tc>
       </w:tr>
       <w:tr>
         <w:tc>
           <w:tcPr>
             <w:tcW w:w="2256" w:type="dxa"/>
-            <w:tcMar/>
-          </w:tcPr>
-          <w:p>
-            <w:pPr>
-              <w:pStyle w:val="Normal"/>
-            </w:pPr>
-            <w:proofErr w:type="spellStart"/>
-            <w:r>
-              <w:rPr/>
-              <w:t>Ghaida</w:t>
-            </w:r>
-            <w:proofErr w:type="spellEnd"/>
-            <w:r>
-              <w:rPr/>
-              <w:t xml:space="preserve"> F. M. Alharbi</w:t>
-            </w:r>
-          </w:p>
-        </w:tc>
-        <w:tc>
-          <w:tcPr>
-            <w:tcW w:w="2256" w:type="dxa"/>
-            <w:tcMar/>
-          </w:tcPr>
-          <w:p>
-            <w:pPr>
-              <w:pStyle w:val="Normal"/>
-            </w:pPr>
-            <w:r>
-              <w:rPr/>
+          </w:tcPr>
+          <w:p>
+            <w:r>
+              <w:t>Ghaida F. M. Alharbi</w:t>
+            </w:r>
+          </w:p>
+        </w:tc>
+        <w:tc>
+          <w:tcPr>
+            <w:tcW w:w="2256" w:type="dxa"/>
+          </w:tcPr>
+          <w:p>
+            <w:r>
               <w:t>Normal Team Member</w:t>
             </w:r>
           </w:p>
-          <w:p>
-            <w:pPr>
-              <w:pStyle w:val="Normal"/>
-            </w:pPr>
-          </w:p>
-        </w:tc>
-        <w:tc>
-          <w:tcPr>
-            <w:tcW w:w="2256" w:type="dxa"/>
-            <w:tcMar/>
-          </w:tcPr>
-          <w:p>
-            <w:pPr>
-              <w:pStyle w:val="Normal"/>
-            </w:pPr>
-            <w:r>
-              <w:rPr/>
+          <w:p/>
+        </w:tc>
+        <w:tc>
+          <w:tcPr>
+            <w:tcW w:w="2256" w:type="dxa"/>
+          </w:tcPr>
+          <w:p>
+            <w:r>
               <w:t>0434381339</w:t>
             </w:r>
           </w:p>
@@ -442,36 +306,161 @@
         <w:tc>
           <w:tcPr>
             <w:tcW w:w="2256" w:type="dxa"/>
-            <w:tcMar/>
-          </w:tcPr>
-          <w:p>
-            <w:pPr>
-              <w:pStyle w:val="Normal"/>
-            </w:pPr>
-            <w:r>
-              <w:rPr/>
+          </w:tcPr>
+          <w:p>
+            <w:r>
               <w:t>S375697</w:t>
             </w:r>
             <w:r>
-              <w:rPr/>
               <w:t>0@student.rmit.edu.au</w:t>
             </w:r>
           </w:p>
-          <w:p>
-            <w:pPr>
-              <w:pStyle w:val="Normal"/>
-            </w:pPr>
-          </w:p>
+          <w:p/>
         </w:tc>
       </w:tr>
     </w:tbl>
+    <w:p/>
     <w:p>
       <w:pPr>
-        <w:pStyle w:val="Normal"/>
+        <w:numPr>
+          <w:ilvl w:val="0"/>
+          <w:numId w:val="1"/>
+        </w:numPr>
+        <w:shd w:val="clear" w:color="auto" w:fill="FFFFFF"/>
+        <w:spacing w:before="100" w:beforeAutospacing="1" w:after="100" w:afterAutospacing="1" w:line="240" w:lineRule="auto"/>
+        <w:rPr>
+          <w:rFonts w:ascii="Helvetica" w:eastAsia="Times New Roman" w:hAnsi="Helvetica" w:cs="Times New Roman"/>
+          <w:color w:val="24292E"/>
+          <w:sz w:val="24"/>
+          <w:szCs w:val="24"/>
+          <w:lang w:val="en-AU" w:eastAsia="en-GB"/>
+        </w:rPr>
+      </w:pPr>
+      <w:proofErr w:type="spellStart"/>
+      <w:r>
+        <w:rPr>
+          <w:rFonts w:ascii="Helvetica" w:eastAsia="Times New Roman" w:hAnsi="Helvetica" w:cs="Times New Roman"/>
+          <w:color w:val="24292E"/>
+          <w:sz w:val="24"/>
+          <w:szCs w:val="24"/>
+          <w:lang w:val="en-AU" w:eastAsia="en-GB"/>
+        </w:rPr>
+        <w:t>Github</w:t>
+      </w:r>
+      <w:proofErr w:type="spellEnd"/>
+      <w:r>
+        <w:rPr>
+          <w:rFonts w:ascii="Helvetica" w:eastAsia="Times New Roman" w:hAnsi="Helvetica" w:cs="Times New Roman"/>
+          <w:color w:val="24292E"/>
+          <w:sz w:val="24"/>
+          <w:szCs w:val="24"/>
+          <w:lang w:val="en-AU" w:eastAsia="en-GB"/>
+        </w:rPr>
+        <w:t xml:space="preserve"> repository : </w:t>
+      </w:r>
+      <w:hyperlink r:id="rId8" w:history="1">
+        <w:r>
+          <w:rPr>
+            <w:rFonts w:ascii="Helvetica" w:eastAsia="Times New Roman" w:hAnsi="Helvetica" w:cs="Times New Roman"/>
+            <w:color w:val="0366D6"/>
+            <w:sz w:val="24"/>
+            <w:szCs w:val="24"/>
+            <w:u w:val="single"/>
+            <w:lang w:val="en-AU" w:eastAsia="en-GB"/>
+          </w:rPr>
+          <w:t>https://github.com/RMIT-SEPT/majorproject-3-thurs-10-30-6</w:t>
+        </w:r>
+      </w:hyperlink>
+    </w:p>
+    <w:p>
+      <w:pPr>
+        <w:numPr>
+          <w:ilvl w:val="0"/>
+          <w:numId w:val="1"/>
+        </w:numPr>
+        <w:shd w:val="clear" w:color="auto" w:fill="FFFFFF"/>
+        <w:spacing w:before="60" w:after="100" w:afterAutospacing="1" w:line="240" w:lineRule="auto"/>
+        <w:rPr>
+          <w:rFonts w:ascii="Helvetica" w:eastAsia="Times New Roman" w:hAnsi="Helvetica" w:cs="Times New Roman"/>
+          <w:color w:val="24292E"/>
+          <w:sz w:val="24"/>
+          <w:szCs w:val="24"/>
+          <w:lang w:val="en-AU" w:eastAsia="en-GB"/>
+        </w:rPr>
+      </w:pPr>
+      <w:r>
+        <w:rPr>
+          <w:rFonts w:ascii="Helvetica" w:eastAsia="Times New Roman" w:hAnsi="Helvetica" w:cs="Times New Roman"/>
+          <w:color w:val="24292E"/>
+          <w:sz w:val="24"/>
+          <w:szCs w:val="24"/>
+          <w:lang w:val="en-AU" w:eastAsia="en-GB"/>
+        </w:rPr>
+        <w:t>Trello Workspace : </w:t>
+      </w:r>
+      <w:hyperlink r:id="rId9" w:history="1">
+        <w:r>
+          <w:rPr>
+            <w:rFonts w:ascii="Helvetica" w:eastAsia="Times New Roman" w:hAnsi="Helvetica" w:cs="Times New Roman"/>
+            <w:color w:val="0366D6"/>
+            <w:sz w:val="24"/>
+            <w:szCs w:val="24"/>
+            <w:u w:val="single"/>
+            <w:lang w:val="en-AU" w:eastAsia="en-GB"/>
+          </w:rPr>
+          <w:t>https://trello.com/b/rt9Jvpph</w:t>
+        </w:r>
+      </w:hyperlink>
+    </w:p>
+    <w:p>
+      <w:pPr>
+        <w:numPr>
+          <w:ilvl w:val="0"/>
+          <w:numId w:val="1"/>
+        </w:numPr>
+        <w:shd w:val="clear" w:color="auto" w:fill="FFFFFF"/>
+        <w:spacing w:before="60" w:after="100" w:afterAutospacing="1" w:line="240" w:lineRule="auto"/>
+        <w:rPr>
+          <w:rFonts w:ascii="Helvetica" w:eastAsia="Times New Roman" w:hAnsi="Helvetica" w:cs="Times New Roman"/>
+          <w:color w:val="24292E"/>
+          <w:sz w:val="24"/>
+          <w:szCs w:val="24"/>
+          <w:lang w:val="en-AU" w:eastAsia="en-GB"/>
+        </w:rPr>
+      </w:pPr>
+      <w:r>
+        <w:rPr>
+          <w:rFonts w:ascii="Helvetica" w:eastAsia="Times New Roman" w:hAnsi="Helvetica" w:cs="Times New Roman"/>
+          <w:color w:val="24292E"/>
+          <w:sz w:val="24"/>
+          <w:szCs w:val="24"/>
+          <w:lang w:val="en-AU" w:eastAsia="en-GB"/>
+        </w:rPr>
+        <w:t>Teams Chat : </w:t>
+      </w:r>
+      <w:hyperlink r:id="rId10" w:history="1">
+        <w:r>
+          <w:rPr>
+            <w:rFonts w:ascii="Helvetica" w:eastAsia="Times New Roman" w:hAnsi="Helvetica" w:cs="Times New Roman"/>
+            <w:color w:val="0366D6"/>
+            <w:sz w:val="24"/>
+            <w:szCs w:val="24"/>
+            <w:u w:val="single"/>
+            <w:lang w:val="en-AU" w:eastAsia="en-GB"/>
+          </w:rPr>
+          <w:t>https://teams.microsoft.com/l/channel/19%3a9765137343d24784b863a46bf0cbedea%40thread.tacv2/General?groupId=c3b3d769-ce80-4a62-bb0e-626ed08730b2&amp;tenantId=d1323671-cdbe-4417-b4d4-bdb24b51316b</w:t>
+        </w:r>
+      </w:hyperlink>
+    </w:p>
+    <w:p>
+      <w:pPr>
+        <w:rPr>
+          <w:lang w:val="en-AU"/>
+        </w:rPr>
       </w:pPr>
     </w:p>
     <w:sectPr>
-      <w:pgSz w:w="11906" w:h="16838" w:orient="portrait"/>
+      <w:pgSz w:w="11906" w:h="16838"/>
       <w:pgMar w:top="1440" w:right="1440" w:bottom="1440" w:left="1440" w:header="720" w:footer="720" w:gutter="0"/>
       <w:cols w:space="720"/>
       <w:docGrid w:linePitch="360"/>
@@ -480,12 +469,169 @@
 </w:document>
 </file>
 
+<file path=word/numbering.xml><?xml version="1.0" encoding="utf-8"?>
+<w:numbering xmlns:wpc="http://schemas.microsoft.com/office/word/2010/wordprocessingCanvas" xmlns:cx="http://schemas.microsoft.com/office/drawing/2014/chartex" xmlns:cx1="http://schemas.microsoft.com/office/drawing/2015/9/8/chartex" xmlns:cx2="http://schemas.microsoft.com/office/drawing/2015/10/21/chartex" xmlns:cx3="http://schemas.microsoft.com/office/drawing/2016/5/9/chartex" xmlns:cx4="http://schemas.microsoft.com/office/drawing/2016/5/10/chartex" xmlns:cx5="http://schemas.microsoft.com/office/drawing/2016/5/11/chartex" xmlns:cx6="http://schemas.microsoft.com/office/drawing/2016/5/12/chartex" xmlns:cx7="http://schemas.microsoft.com/office/drawing/2016/5/13/chartex" xmlns:cx8="http://schemas.microsoft.com/office/drawing/2016/5/14/chartex" xmlns:mc="http://schemas.openxmlformats.org/markup-compatibility/2006" xmlns:aink="http://schemas.microsoft.com/office/drawing/2016/ink" xmlns:am3d="http://schemas.microsoft.com/office/drawing/2017/model3d" xmlns:o="urn:schemas-microsoft-com:office:office" xmlns:r="http://schemas.openxmlformats.org/officeDocument/2006/relationships" xmlns:m="http://schemas.openxmlformats.org/officeDocument/2006/math" xmlns:v="urn:schemas-microsoft-com:vml" xmlns:wp14="http://schemas.microsoft.com/office/word/2010/wordprocessingDrawing" xmlns:wp="http://schemas.openxmlformats.org/drawingml/2006/wordprocessingDrawing" xmlns:w10="urn:schemas-microsoft-com:office:word" xmlns:w="http://schemas.openxmlformats.org/wordprocessingml/2006/main" xmlns:w14="http://schemas.microsoft.com/office/word/2010/wordml" xmlns:w15="http://schemas.microsoft.com/office/word/2012/wordml" xmlns:w16cex="http://schemas.microsoft.com/office/word/2018/wordml/cex" xmlns:w16cid="http://schemas.microsoft.com/office/word/2016/wordml/cid" xmlns:w16="http://schemas.microsoft.com/office/word/2018/wordml" xmlns:w16se="http://schemas.microsoft.com/office/word/2015/wordml/symex" xmlns:wpg="http://schemas.microsoft.com/office/word/2010/wordprocessingGroup" xmlns:wpi="http://schemas.microsoft.com/office/word/2010/wordprocessingInk" xmlns:wne="http://schemas.microsoft.com/office/word/2006/wordml" xmlns:wps="http://schemas.microsoft.com/office/word/2010/wordprocessingShape" mc:Ignorable="w14 w15 w16se w16cid w16 w16cex wp14">
+  <w:abstractNum w:abstractNumId="0" w15:restartNumberingAfterBreak="0">
+    <w:nsid w:val="153376BA"/>
+    <w:multiLevelType w:val="multilevel"/>
+    <w:tmpl w:val="1F9032D4"/>
+    <w:lvl w:ilvl="0">
+      <w:start w:val="1"/>
+      <w:numFmt w:val="bullet"/>
+      <w:lvlText w:val=""/>
+      <w:lvlJc w:val="left"/>
+      <w:pPr>
+        <w:tabs>
+          <w:tab w:val="num" w:pos="720"/>
+        </w:tabs>
+        <w:ind w:left="720" w:hanging="360"/>
+      </w:pPr>
+      <w:rPr>
+        <w:rFonts w:ascii="Symbol" w:hAnsi="Symbol" w:hint="default"/>
+        <w:sz w:val="20"/>
+      </w:rPr>
+    </w:lvl>
+    <w:lvl w:ilvl="1" w:tentative="1">
+      <w:start w:val="1"/>
+      <w:numFmt w:val="bullet"/>
+      <w:lvlText w:val="o"/>
+      <w:lvlJc w:val="left"/>
+      <w:pPr>
+        <w:tabs>
+          <w:tab w:val="num" w:pos="1440"/>
+        </w:tabs>
+        <w:ind w:left="1440" w:hanging="360"/>
+      </w:pPr>
+      <w:rPr>
+        <w:rFonts w:ascii="Courier New" w:hAnsi="Courier New" w:hint="default"/>
+        <w:sz w:val="20"/>
+      </w:rPr>
+    </w:lvl>
+    <w:lvl w:ilvl="2" w:tentative="1">
+      <w:start w:val="1"/>
+      <w:numFmt w:val="bullet"/>
+      <w:lvlText w:val=""/>
+      <w:lvlJc w:val="left"/>
+      <w:pPr>
+        <w:tabs>
+          <w:tab w:val="num" w:pos="2160"/>
+        </w:tabs>
+        <w:ind w:left="2160" w:hanging="360"/>
+      </w:pPr>
+      <w:rPr>
+        <w:rFonts w:ascii="Wingdings" w:hAnsi="Wingdings" w:hint="default"/>
+        <w:sz w:val="20"/>
+      </w:rPr>
+    </w:lvl>
+    <w:lvl w:ilvl="3" w:tentative="1">
+      <w:start w:val="1"/>
+      <w:numFmt w:val="bullet"/>
+      <w:lvlText w:val=""/>
+      <w:lvlJc w:val="left"/>
+      <w:pPr>
+        <w:tabs>
+          <w:tab w:val="num" w:pos="2880"/>
+        </w:tabs>
+        <w:ind w:left="2880" w:hanging="360"/>
+      </w:pPr>
+      <w:rPr>
+        <w:rFonts w:ascii="Wingdings" w:hAnsi="Wingdings" w:hint="default"/>
+        <w:sz w:val="20"/>
+      </w:rPr>
+    </w:lvl>
+    <w:lvl w:ilvl="4" w:tentative="1">
+      <w:start w:val="1"/>
+      <w:numFmt w:val="bullet"/>
+      <w:lvlText w:val=""/>
+      <w:lvlJc w:val="left"/>
+      <w:pPr>
+        <w:tabs>
+          <w:tab w:val="num" w:pos="3600"/>
+        </w:tabs>
+        <w:ind w:left="3600" w:hanging="360"/>
+      </w:pPr>
+      <w:rPr>
+        <w:rFonts w:ascii="Wingdings" w:hAnsi="Wingdings" w:hint="default"/>
+        <w:sz w:val="20"/>
+      </w:rPr>
+    </w:lvl>
+    <w:lvl w:ilvl="5" w:tentative="1">
+      <w:start w:val="1"/>
+      <w:numFmt w:val="bullet"/>
+      <w:lvlText w:val=""/>
+      <w:lvlJc w:val="left"/>
+      <w:pPr>
+        <w:tabs>
+          <w:tab w:val="num" w:pos="4320"/>
+        </w:tabs>
+        <w:ind w:left="4320" w:hanging="360"/>
+      </w:pPr>
+      <w:rPr>
+        <w:rFonts w:ascii="Wingdings" w:hAnsi="Wingdings" w:hint="default"/>
+        <w:sz w:val="20"/>
+      </w:rPr>
+    </w:lvl>
+    <w:lvl w:ilvl="6" w:tentative="1">
+      <w:start w:val="1"/>
+      <w:numFmt w:val="bullet"/>
+      <w:lvlText w:val=""/>
+      <w:lvlJc w:val="left"/>
+      <w:pPr>
+        <w:tabs>
+          <w:tab w:val="num" w:pos="5040"/>
+        </w:tabs>
+        <w:ind w:left="5040" w:hanging="360"/>
+      </w:pPr>
+      <w:rPr>
+        <w:rFonts w:ascii="Wingdings" w:hAnsi="Wingdings" w:hint="default"/>
+        <w:sz w:val="20"/>
+      </w:rPr>
+    </w:lvl>
+    <w:lvl w:ilvl="7" w:tentative="1">
+      <w:start w:val="1"/>
+      <w:numFmt w:val="bullet"/>
+      <w:lvlText w:val=""/>
+      <w:lvlJc w:val="left"/>
+      <w:pPr>
+        <w:tabs>
+          <w:tab w:val="num" w:pos="5760"/>
+        </w:tabs>
+        <w:ind w:left="5760" w:hanging="360"/>
+      </w:pPr>
+      <w:rPr>
+        <w:rFonts w:ascii="Wingdings" w:hAnsi="Wingdings" w:hint="default"/>
+        <w:sz w:val="20"/>
+      </w:rPr>
+    </w:lvl>
+    <w:lvl w:ilvl="8" w:tentative="1">
+      <w:start w:val="1"/>
+      <w:numFmt w:val="bullet"/>
+      <w:lvlText w:val=""/>
+      <w:lvlJc w:val="left"/>
+      <w:pPr>
+        <w:tabs>
+          <w:tab w:val="num" w:pos="6480"/>
+        </w:tabs>
+        <w:ind w:left="6480" w:hanging="360"/>
+      </w:pPr>
+      <w:rPr>
+        <w:rFonts w:ascii="Wingdings" w:hAnsi="Wingdings" w:hint="default"/>
+        <w:sz w:val="20"/>
+      </w:rPr>
+    </w:lvl>
+  </w:abstractNum>
+  <w:num w:numId="1">
+    <w:abstractNumId w:val="0"/>
+  </w:num>
+</w:numbering>
+</file>
+
 <file path=word/styles.xml><?xml version="1.0" encoding="utf-8"?>
-<w:styles xmlns:wp14="http://schemas.microsoft.com/office/word/2010/wordprocessingDrawing" xmlns:mc="http://schemas.openxmlformats.org/markup-compatibility/2006" xmlns:r="http://schemas.openxmlformats.org/officeDocument/2006/relationships" xmlns:w="http://schemas.openxmlformats.org/wordprocessingml/2006/main" xmlns:w14="http://schemas.microsoft.com/office/word/2010/wordml" xmlns:w15="http://schemas.microsoft.com/office/word/2012/wordml" mc:Ignorable="w14 w15 wp14">
+<w:styles xmlns:mc="http://schemas.openxmlformats.org/markup-compatibility/2006" xmlns:r="http://schemas.openxmlformats.org/officeDocument/2006/relationships" xmlns:w="http://schemas.openxmlformats.org/wordprocessingml/2006/main" xmlns:w14="http://schemas.microsoft.com/office/word/2010/wordml" xmlns:w15="http://schemas.microsoft.com/office/word/2012/wordml" xmlns:w16cex="http://schemas.microsoft.com/office/word/2018/wordml/cex" xmlns:w16cid="http://schemas.microsoft.com/office/word/2016/wordml/cid" xmlns:w16="http://schemas.microsoft.com/office/word/2018/wordml" xmlns:w16se="http://schemas.microsoft.com/office/word/2015/wordml/symex" mc:Ignorable="w14 w15 w16se w16cid w16 w16cex">
   <w:docDefaults>
     <w:rPrDefault>
       <w:rPr>
-        <w:rFonts w:asciiTheme="minorHAnsi" w:hAnsiTheme="minorHAnsi" w:eastAsiaTheme="minorHAnsi" w:cstheme="minorBidi"/>
+        <w:rFonts w:asciiTheme="minorHAnsi" w:eastAsiaTheme="minorHAnsi" w:hAnsiTheme="minorHAnsi" w:cstheme="minorBidi"/>
         <w:sz w:val="22"/>
         <w:szCs w:val="22"/>
         <w:lang w:val="en-GB" w:eastAsia="en-US" w:bidi="ar-SA"/>
@@ -497,17 +643,17 @@
       </w:pPr>
     </w:pPrDefault>
   </w:docDefaults>
-  <w:latentStyles w:defLockedState="0" w:defUIPriority="99" w:defSemiHidden="0" w:defUnhideWhenUsed="0" w:defQFormat="0" w:count="371">
+  <w:latentStyles w:defLockedState="0" w:defUIPriority="99" w:defSemiHidden="0" w:defUnhideWhenUsed="0" w:defQFormat="0" w:count="376">
     <w:lsdException w:name="Normal" w:uiPriority="0" w:qFormat="1"/>
     <w:lsdException w:name="heading 1" w:uiPriority="9" w:qFormat="1"/>
-    <w:lsdException w:name="heading 2" w:uiPriority="9" w:semiHidden="1" w:unhideWhenUsed="1" w:qFormat="1"/>
-    <w:lsdException w:name="heading 3" w:uiPriority="9" w:semiHidden="1" w:unhideWhenUsed="1" w:qFormat="1"/>
-    <w:lsdException w:name="heading 4" w:uiPriority="9" w:semiHidden="1" w:unhideWhenUsed="1" w:qFormat="1"/>
-    <w:lsdException w:name="heading 5" w:uiPriority="9" w:semiHidden="1" w:unhideWhenUsed="1" w:qFormat="1"/>
-    <w:lsdException w:name="heading 6" w:uiPriority="9" w:semiHidden="1" w:unhideWhenUsed="1" w:qFormat="1"/>
-    <w:lsdException w:name="heading 7" w:uiPriority="9" w:semiHidden="1" w:unhideWhenUsed="1" w:qFormat="1"/>
-    <w:lsdException w:name="heading 8" w:uiPriority="9" w:semiHidden="1" w:unhideWhenUsed="1" w:qFormat="1"/>
-    <w:lsdException w:name="heading 9" w:uiPriority="9" w:semiHidden="1" w:unhideWhenUsed="1" w:qFormat="1"/>
+    <w:lsdException w:name="heading 2" w:semiHidden="1" w:uiPriority="9" w:unhideWhenUsed="1" w:qFormat="1"/>
+    <w:lsdException w:name="heading 3" w:semiHidden="1" w:uiPriority="9" w:unhideWhenUsed="1" w:qFormat="1"/>
+    <w:lsdException w:name="heading 4" w:semiHidden="1" w:uiPriority="9" w:unhideWhenUsed="1" w:qFormat="1"/>
+    <w:lsdException w:name="heading 5" w:semiHidden="1" w:uiPriority="9" w:unhideWhenUsed="1" w:qFormat="1"/>
+    <w:lsdException w:name="heading 6" w:semiHidden="1" w:uiPriority="9" w:unhideWhenUsed="1" w:qFormat="1"/>
+    <w:lsdException w:name="heading 7" w:semiHidden="1" w:uiPriority="9" w:unhideWhenUsed="1" w:qFormat="1"/>
+    <w:lsdException w:name="heading 8" w:semiHidden="1" w:uiPriority="9" w:unhideWhenUsed="1" w:qFormat="1"/>
+    <w:lsdException w:name="heading 9" w:semiHidden="1" w:uiPriority="9" w:unhideWhenUsed="1" w:qFormat="1"/>
     <w:lsdException w:name="index 1" w:semiHidden="1" w:unhideWhenUsed="1"/>
     <w:lsdException w:name="index 2" w:semiHidden="1" w:unhideWhenUsed="1"/>
     <w:lsdException w:name="index 3" w:semiHidden="1" w:unhideWhenUsed="1"/>
@@ -517,22 +663,22 @@
     <w:lsdException w:name="index 7" w:semiHidden="1" w:unhideWhenUsed="1"/>
     <w:lsdException w:name="index 8" w:semiHidden="1" w:unhideWhenUsed="1"/>
     <w:lsdException w:name="index 9" w:semiHidden="1" w:unhideWhenUsed="1"/>
-    <w:lsdException w:name="toc 1" w:uiPriority="39" w:semiHidden="1" w:unhideWhenUsed="1"/>
-    <w:lsdException w:name="toc 2" w:uiPriority="39" w:semiHidden="1" w:unhideWhenUsed="1"/>
-    <w:lsdException w:name="toc 3" w:uiPriority="39" w:semiHidden="1" w:unhideWhenUsed="1"/>
-    <w:lsdException w:name="toc 4" w:uiPriority="39" w:semiHidden="1" w:unhideWhenUsed="1"/>
-    <w:lsdException w:name="toc 5" w:uiPriority="39" w:semiHidden="1" w:unhideWhenUsed="1"/>
-    <w:lsdException w:name="toc 6" w:uiPriority="39" w:semiHidden="1" w:unhideWhenUsed="1"/>
-    <w:lsdException w:name="toc 7" w:uiPriority="39" w:semiHidden="1" w:unhideWhenUsed="1"/>
-    <w:lsdException w:name="toc 8" w:uiPriority="39" w:semiHidden="1" w:unhideWhenUsed="1"/>
-    <w:lsdException w:name="toc 9" w:uiPriority="39" w:semiHidden="1" w:unhideWhenUsed="1"/>
+    <w:lsdException w:name="toc 1" w:semiHidden="1" w:uiPriority="39" w:unhideWhenUsed="1"/>
+    <w:lsdException w:name="toc 2" w:semiHidden="1" w:uiPriority="39" w:unhideWhenUsed="1"/>
+    <w:lsdException w:name="toc 3" w:semiHidden="1" w:uiPriority="39" w:unhideWhenUsed="1"/>
+    <w:lsdException w:name="toc 4" w:semiHidden="1" w:uiPriority="39" w:unhideWhenUsed="1"/>
+    <w:lsdException w:name="toc 5" w:semiHidden="1" w:uiPriority="39" w:unhideWhenUsed="1"/>
+    <w:lsdException w:name="toc 6" w:semiHidden="1" w:uiPriority="39" w:unhideWhenUsed="1"/>
+    <w:lsdException w:name="toc 7" w:semiHidden="1" w:uiPriority="39" w:unhideWhenUsed="1"/>
+    <w:lsdException w:name="toc 8" w:semiHidden="1" w:uiPriority="39" w:unhideWhenUsed="1"/>
+    <w:lsdException w:name="toc 9" w:semiHidden="1" w:uiPriority="39" w:unhideWhenUsed="1"/>
     <w:lsdException w:name="Normal Indent" w:semiHidden="1" w:unhideWhenUsed="1"/>
     <w:lsdException w:name="footnote text" w:semiHidden="1" w:unhideWhenUsed="1"/>
     <w:lsdException w:name="annotation text" w:semiHidden="1" w:unhideWhenUsed="1"/>
     <w:lsdException w:name="header" w:semiHidden="1" w:unhideWhenUsed="1"/>
     <w:lsdException w:name="footer" w:semiHidden="1" w:unhideWhenUsed="1"/>
     <w:lsdException w:name="index heading" w:semiHidden="1" w:unhideWhenUsed="1"/>
-    <w:lsdException w:name="caption" w:uiPriority="35" w:semiHidden="1" w:unhideWhenUsed="1" w:qFormat="1"/>
+    <w:lsdException w:name="caption" w:semiHidden="1" w:uiPriority="35" w:unhideWhenUsed="1" w:qFormat="1"/>
     <w:lsdException w:name="table of figures" w:semiHidden="1" w:unhideWhenUsed="1"/>
     <w:lsdException w:name="envelope address" w:semiHidden="1" w:unhideWhenUsed="1"/>
     <w:lsdException w:name="envelope return" w:semiHidden="1" w:unhideWhenUsed="1"/>
@@ -563,7 +709,7 @@
     <w:lsdException w:name="Title" w:uiPriority="10" w:qFormat="1"/>
     <w:lsdException w:name="Closing" w:semiHidden="1" w:unhideWhenUsed="1"/>
     <w:lsdException w:name="Signature" w:semiHidden="1" w:unhideWhenUsed="1"/>
-    <w:lsdException w:name="Default Paragraph Font" w:uiPriority="1" w:semiHidden="1" w:unhideWhenUsed="1"/>
+    <w:lsdException w:name="Default Paragraph Font" w:semiHidden="1" w:uiPriority="1" w:unhideWhenUsed="1"/>
     <w:lsdException w:name="Body Text" w:semiHidden="1" w:unhideWhenUsed="1"/>
     <w:lsdException w:name="Body Text Indent" w:semiHidden="1" w:unhideWhenUsed="1"/>
     <w:lsdException w:name="List Continue" w:semiHidden="1" w:unhideWhenUsed="1"/>
@@ -603,7 +749,6 @@
     <w:lsdException w:name="HTML Sample" w:semiHidden="1" w:unhideWhenUsed="1"/>
     <w:lsdException w:name="HTML Typewriter" w:semiHidden="1" w:unhideWhenUsed="1"/>
     <w:lsdException w:name="HTML Variable" w:semiHidden="1" w:unhideWhenUsed="1"/>
-    <w:lsdException w:name="Normal Table" w:semiHidden="1" w:unhideWhenUsed="1"/>
     <w:lsdException w:name="annotation subject" w:semiHidden="1" w:unhideWhenUsed="1"/>
     <w:lsdException w:name="No List" w:semiHidden="1" w:unhideWhenUsed="1"/>
     <w:lsdException w:name="Outline List 1" w:semiHidden="1" w:unhideWhenUsed="1"/>
@@ -646,11 +791,8 @@
     <w:lsdException w:name="Table Contemporary" w:semiHidden="1" w:unhideWhenUsed="1"/>
     <w:lsdException w:name="Table Elegant" w:semiHidden="1" w:unhideWhenUsed="1"/>
     <w:lsdException w:name="Table Professional" w:semiHidden="1" w:unhideWhenUsed="1"/>
-    <w:lsdException w:name="Table Subtle 1" w:semiHidden="1" w:unhideWhenUsed="1"/>
     <w:lsdException w:name="Table Subtle 2" w:semiHidden="1" w:unhideWhenUsed="1"/>
     <w:lsdException w:name="Table Web 1" w:semiHidden="1" w:unhideWhenUsed="1"/>
-    <w:lsdException w:name="Table Web 2" w:semiHidden="1" w:unhideWhenUsed="1"/>
-    <w:lsdException w:name="Table Web 3" w:semiHidden="1" w:unhideWhenUsed="1"/>
     <w:lsdException w:name="Balloon Text" w:semiHidden="1" w:unhideWhenUsed="1"/>
     <w:lsdException w:name="Table Grid" w:uiPriority="39"/>
     <w:lsdException w:name="Table Theme" w:semiHidden="1" w:unhideWhenUsed="1"/>
@@ -763,8 +905,8 @@
     <w:lsdException w:name="Subtle Reference" w:uiPriority="31" w:qFormat="1"/>
     <w:lsdException w:name="Intense Reference" w:uiPriority="32" w:qFormat="1"/>
     <w:lsdException w:name="Book Title" w:uiPriority="33" w:qFormat="1"/>
-    <w:lsdException w:name="Bibliography" w:uiPriority="37" w:semiHidden="1" w:unhideWhenUsed="1"/>
-    <w:lsdException w:name="TOC Heading" w:uiPriority="39" w:semiHidden="1" w:unhideWhenUsed="1" w:qFormat="1"/>
+    <w:lsdException w:name="Bibliography" w:semiHidden="1" w:uiPriority="37" w:unhideWhenUsed="1"/>
+    <w:lsdException w:name="TOC Heading" w:semiHidden="1" w:uiPriority="39" w:unhideWhenUsed="1" w:qFormat="1"/>
     <w:lsdException w:name="Plain Table 1" w:uiPriority="41"/>
     <w:lsdException w:name="Plain Table 2" w:uiPriority="42"/>
     <w:lsdException w:name="Plain Table 3" w:uiPriority="43"/>
@@ -869,18 +1011,23 @@
     <w:lsdException w:name="List Table 5 Dark Accent 6" w:uiPriority="50"/>
     <w:lsdException w:name="List Table 6 Colorful Accent 6" w:uiPriority="51"/>
     <w:lsdException w:name="List Table 7 Colorful Accent 6" w:uiPriority="52"/>
+    <w:lsdException w:name="Mention" w:semiHidden="1" w:unhideWhenUsed="1"/>
+    <w:lsdException w:name="Smart Hyperlink" w:semiHidden="1" w:unhideWhenUsed="1"/>
+    <w:lsdException w:name="Hashtag" w:semiHidden="1" w:unhideWhenUsed="1"/>
+    <w:lsdException w:name="Unresolved Mention" w:semiHidden="1" w:unhideWhenUsed="1"/>
+    <w:lsdException w:name="Smart Link" w:semiHidden="1" w:unhideWhenUsed="1"/>
   </w:latentStyles>
-  <w:style w:type="paragraph" w:styleId="Normal" w:default="1">
+  <w:style w:type="paragraph" w:default="1" w:styleId="Normal">
     <w:name w:val="Normal"/>
     <w:qFormat/>
   </w:style>
-  <w:style w:type="character" w:styleId="DefaultParagraphFont" w:default="1">
+  <w:style w:type="character" w:default="1" w:styleId="DefaultParagraphFont">
     <w:name w:val="Default Paragraph Font"/>
     <w:uiPriority w:val="1"/>
     <w:semiHidden/>
     <w:unhideWhenUsed/>
   </w:style>
-  <w:style w:type="table" w:styleId="TableNormal" w:default="1">
+  <w:style w:type="table" w:default="1" w:styleId="TableNormal">
     <w:name w:val="Normal Table"/>
     <w:uiPriority w:val="99"/>
     <w:semiHidden/>
@@ -895,37 +1042,42 @@
       </w:tblCellMar>
     </w:tblPr>
   </w:style>
-  <w:style w:type="numbering" w:styleId="NoList" w:default="1">
+  <w:style w:type="numbering" w:default="1" w:styleId="NoList">
     <w:name w:val="No List"/>
     <w:uiPriority w:val="99"/>
     <w:semiHidden/>
     <w:unhideWhenUsed/>
   </w:style>
-  <w:style xmlns:w="http://schemas.openxmlformats.org/wordprocessingml/2006/main" w:type="table" w:styleId="TableGrid">
-    <w:name xmlns:w="http://schemas.openxmlformats.org/wordprocessingml/2006/main" w:val="Table Grid"/>
-    <w:basedOn xmlns:w="http://schemas.openxmlformats.org/wordprocessingml/2006/main" w:val="TableNormal"/>
-    <w:uiPriority xmlns:w="http://schemas.openxmlformats.org/wordprocessingml/2006/main" w:val="59"/>
-    <w:rsid xmlns:w="http://schemas.openxmlformats.org/wordprocessingml/2006/main" w:val="00FB4123"/>
-    <w:pPr xmlns:w="http://schemas.openxmlformats.org/wordprocessingml/2006/main">
+  <w:style w:type="table" w:styleId="TableGrid">
+    <w:name w:val="Table Grid"/>
+    <w:basedOn w:val="TableNormal"/>
+    <w:uiPriority w:val="59"/>
+    <w:rsid w:val="00FB4123"/>
+    <w:pPr>
       <w:spacing w:after="0" w:line="240" w:lineRule="auto"/>
     </w:pPr>
-    <w:tblPr xmlns:w="http://schemas.openxmlformats.org/wordprocessingml/2006/main">
-      <w:tblInd w:w="0" w:type="dxa"/>
+    <w:tblPr>
       <w:tblBorders>
-        <w:top w:val="single" w:color="000000" w:themeColor="text1" w:sz="4" w:space="0"/>
-        <w:left w:val="single" w:color="000000" w:themeColor="text1" w:sz="4" w:space="0"/>
-        <w:bottom w:val="single" w:color="000000" w:themeColor="text1" w:sz="4" w:space="0"/>
-        <w:right w:val="single" w:color="000000" w:themeColor="text1" w:sz="4" w:space="0"/>
-        <w:insideH w:val="single" w:color="000000" w:themeColor="text1" w:sz="4" w:space="0"/>
-        <w:insideV w:val="single" w:color="000000" w:themeColor="text1" w:sz="4" w:space="0"/>
+        <w:top w:val="single" w:sz="4" w:space="0" w:color="000000" w:themeColor="text1"/>
+        <w:left w:val="single" w:sz="4" w:space="0" w:color="000000" w:themeColor="text1"/>
+        <w:bottom w:val="single" w:sz="4" w:space="0" w:color="000000" w:themeColor="text1"/>
+        <w:right w:val="single" w:sz="4" w:space="0" w:color="000000" w:themeColor="text1"/>
+        <w:insideH w:val="single" w:sz="4" w:space="0" w:color="000000" w:themeColor="text1"/>
+        <w:insideV w:val="single" w:sz="4" w:space="0" w:color="000000" w:themeColor="text1"/>
       </w:tblBorders>
-      <w:tblCellMar>
-        <w:top w:w="0" w:type="dxa"/>
-        <w:left w:w="108" w:type="dxa"/>
-        <w:bottom w:w="0" w:type="dxa"/>
-        <w:right w:w="108" w:type="dxa"/>
-      </w:tblCellMar>
     </w:tblPr>
+  </w:style>
+  <w:style w:type="character" w:styleId="Hyperlink">
+    <w:name w:val="Hyperlink"/>
+    <w:basedOn w:val="DefaultParagraphFont"/>
+    <w:uiPriority w:val="99"/>
+    <w:semiHidden/>
+    <w:unhideWhenUsed/>
+    <w:rsid w:val="006D0D39"/>
+    <w:rPr>
+      <w:color w:val="0000FF"/>
+      <w:u w:val="single"/>
+    </w:rPr>
   </w:style>
 </w:styles>
 </file>
@@ -1192,6 +1344,21 @@
 </file>
 
 <file path=customXml/item1.xml><?xml version="1.0" encoding="utf-8"?>
+<p:properties xmlns:p="http://schemas.microsoft.com/office/2006/metadata/properties" xmlns:xsi="http://www.w3.org/2001/XMLSchema-instance" xmlns:pc="http://schemas.microsoft.com/office/infopath/2007/PartnerControls">
+  <documentManagement/>
+</p:properties>
+</file>
+
+<file path=customXml/item2.xml><?xml version="1.0" encoding="utf-8"?>
+<?mso-contentType ?>
+<FormTemplates xmlns="http://schemas.microsoft.com/sharepoint/v3/contenttype/forms">
+  <Display>DocumentLibraryForm</Display>
+  <Edit>DocumentLibraryForm</Edit>
+  <New>DocumentLibraryForm</New>
+</FormTemplates>
+</file>
+
+<file path=customXml/item3.xml><?xml version="1.0" encoding="utf-8"?>
 <ct:contentTypeSchema xmlns:ct="http://schemas.microsoft.com/office/2006/metadata/contentType" xmlns:ma="http://schemas.microsoft.com/office/2006/metadata/properties/metaAttributes" ct:_="" ma:_="" ma:contentTypeName="Document" ma:contentTypeID="0x01010058D11EF10C8C784D883EB193360FA1A8" ma:contentTypeVersion="6" ma:contentTypeDescription="Create a new document." ma:contentTypeScope="" ma:versionID="b5d96365bdf9810578d4c95a9ac0e8df">
   <xsd:schema xmlns:xsd="http://www.w3.org/2001/XMLSchema" xmlns:xs="http://www.w3.org/2001/XMLSchema" xmlns:p="http://schemas.microsoft.com/office/2006/metadata/properties" xmlns:ns2="b94c5981-dbac-4686-907c-ba854cb9a4f4" targetNamespace="http://schemas.microsoft.com/office/2006/metadata/properties" ma:root="true" ma:fieldsID="1f41cfc0dd3baac273d68481bd4c6889" ns2:_="">
     <xsd:import namespace="b94c5981-dbac-4686-907c-ba854cb9a4f4"/>
@@ -1349,29 +1516,37 @@
 </ct:contentTypeSchema>
 </file>
 
-<file path=customXml/item2.xml><?xml version="1.0" encoding="utf-8"?>
-<?mso-contentType ?>
-<FormTemplates xmlns="http://schemas.microsoft.com/sharepoint/v3/contenttype/forms">
-  <Display>DocumentLibraryForm</Display>
-  <Edit>DocumentLibraryForm</Edit>
-  <New>DocumentLibraryForm</New>
-</FormTemplates>
-</file>
-
-<file path=customXml/item3.xml><?xml version="1.0" encoding="utf-8"?>
-<p:properties xmlns:p="http://schemas.microsoft.com/office/2006/metadata/properties" xmlns:xsi="http://www.w3.org/2001/XMLSchema-instance" xmlns:pc="http://schemas.microsoft.com/office/infopath/2007/PartnerControls">
-  <documentManagement/>
-</p:properties>
-</file>
-
 <file path=customXml/itemProps1.xml><?xml version="1.0" encoding="utf-8"?>
-<ds:datastoreItem xmlns:ds="http://schemas.openxmlformats.org/officeDocument/2006/customXml" ds:itemID="{D71460E5-0736-485E-9389-3A9B85FDF5E8}"/>
+<ds:datastoreItem xmlns:ds="http://schemas.openxmlformats.org/officeDocument/2006/customXml" ds:itemID="{9083A97F-01D8-4538-A48B-22009D22A5E1}">
+  <ds:schemaRefs>
+    <ds:schemaRef ds:uri="http://schemas.microsoft.com/office/2006/metadata/properties"/>
+    <ds:schemaRef ds:uri="http://schemas.microsoft.com/office/infopath/2007/PartnerControls"/>
+  </ds:schemaRefs>
+</ds:datastoreItem>
 </file>
 
 <file path=customXml/itemProps2.xml><?xml version="1.0" encoding="utf-8"?>
-<ds:datastoreItem xmlns:ds="http://schemas.openxmlformats.org/officeDocument/2006/customXml" ds:itemID="{CD54AA22-8FB2-4E2D-9894-BD2810AF9942}"/>
+<ds:datastoreItem xmlns:ds="http://schemas.openxmlformats.org/officeDocument/2006/customXml" ds:itemID="{CD54AA22-8FB2-4E2D-9894-BD2810AF9942}">
+  <ds:schemaRefs>
+    <ds:schemaRef ds:uri="http://schemas.microsoft.com/sharepoint/v3/contenttype/forms"/>
+  </ds:schemaRefs>
+</ds:datastoreItem>
 </file>
 
 <file path=customXml/itemProps3.xml><?xml version="1.0" encoding="utf-8"?>
-<ds:datastoreItem xmlns:ds="http://schemas.openxmlformats.org/officeDocument/2006/customXml" ds:itemID="{9083A97F-01D8-4538-A48B-22009D22A5E1}"/>
+<ds:datastoreItem xmlns:ds="http://schemas.openxmlformats.org/officeDocument/2006/customXml" ds:itemID="{D71460E5-0736-485E-9389-3A9B85FDF5E8}">
+  <ds:schemaRefs>
+    <ds:schemaRef ds:uri="http://schemas.microsoft.com/office/2006/metadata/contentType"/>
+    <ds:schemaRef ds:uri="http://schemas.microsoft.com/office/2006/metadata/properties/metaAttributes"/>
+    <ds:schemaRef ds:uri="http://www.w3.org/2001/XMLSchema"/>
+    <ds:schemaRef ds:uri="http://schemas.microsoft.com/office/2006/metadata/properties"/>
+    <ds:schemaRef ds:uri="b94c5981-dbac-4686-907c-ba854cb9a4f4"/>
+    <ds:schemaRef ds:uri="http://schemas.microsoft.com/office/2006/documentManagement/types"/>
+    <ds:schemaRef ds:uri="http://schemas.microsoft.com/office/infopath/2007/PartnerControls"/>
+    <ds:schemaRef ds:uri="http://schemas.openxmlformats.org/package/2006/metadata/core-properties"/>
+    <ds:schemaRef ds:uri="http://purl.org/dc/elements/1.1/"/>
+    <ds:schemaRef ds:uri="http://purl.org/dc/terms/"/>
+    <ds:schemaRef ds:uri="http://schemas.microsoft.com/internal/obd"/>
+  </ds:schemaRefs>
+</ds:datastoreItem>
 </file>
</xml_diff>